<commit_message>
Se agrega caratula al informe
</commit_message>
<xml_diff>
--- a/docs/Informe.docx
+++ b/docs/Informe.docx
@@ -24,7 +24,17 @@
           <w:szCs w:val="44"/>
           <w:u w:val="single"/>
         </w:rPr>
-        <w:t>Trabajo de Presentación de Proyecto para Ingeniería de Software 2016</w:t>
+        <w:t xml:space="preserve">Trabajo </w:t>
+      </w:r>
+      <w:r>
+        <w:rPr>
+          <w:rFonts w:ascii="Calibri" w:hAnsi="Calibri" w:cs="Calibri"/>
+          <w:b/>
+          <w:sz w:val="44"/>
+          <w:szCs w:val="44"/>
+          <w:u w:val="single"/>
+        </w:rPr>
+        <w:t>Final</w:t>
       </w:r>
     </w:p>
     <w:p>
@@ -35,17 +45,21 @@
         <w:jc w:val="center"/>
         <w:rPr>
           <w:rFonts w:ascii="Calibri" w:hAnsi="Calibri" w:cs="Calibri"/>
+          <w:b/>
           <w:sz w:val="44"/>
           <w:szCs w:val="44"/>
+          <w:u w:val="single"/>
         </w:rPr>
       </w:pPr>
       <w:r>
         <w:rPr>
           <w:rFonts w:ascii="Calibri" w:hAnsi="Calibri" w:cs="Calibri"/>
+          <w:b/>
           <w:sz w:val="44"/>
           <w:szCs w:val="44"/>
-        </w:rPr>
-        <w:t>PRESENTACIÓN PARCIAL</w:t>
+          <w:u w:val="single"/>
+        </w:rPr>
+        <w:t xml:space="preserve"> Ingeniería de Software 2016</w:t>
       </w:r>
     </w:p>
     <w:p>
@@ -390,6 +404,36 @@
           </wp:inline>
         </w:drawing>
       </w:r>
+    </w:p>
+    <w:p>
+      <w:pPr>
+        <w:spacing w:after="0" w:line="510" w:lineRule="atLeast"/>
+        <w:jc w:val="center"/>
+        <w:rPr>
+          <w:rFonts w:ascii="Arial" w:eastAsia="Times New Roman" w:hAnsi="Arial" w:cs="Arial"/>
+          <w:b/>
+          <w:bCs/>
+          <w:color w:val="2B2B2B"/>
+          <w:sz w:val="44"/>
+          <w:szCs w:val="44"/>
+          <w:lang w:eastAsia="es-AR"/>
+        </w:rPr>
+      </w:pPr>
+    </w:p>
+    <w:p>
+      <w:pPr>
+        <w:spacing w:after="0" w:line="510" w:lineRule="atLeast"/>
+        <w:jc w:val="center"/>
+        <w:rPr>
+          <w:rFonts w:ascii="Arial" w:eastAsia="Times New Roman" w:hAnsi="Arial" w:cs="Arial"/>
+          <w:b/>
+          <w:bCs/>
+          <w:color w:val="2B2B2B"/>
+          <w:sz w:val="44"/>
+          <w:szCs w:val="44"/>
+          <w:lang w:eastAsia="es-AR"/>
+        </w:rPr>
+      </w:pPr>
     </w:p>
     <w:p>
       <w:pPr>
@@ -11791,7 +11835,7 @@
                     <a:blip r:embed="rId23">
                       <a:extLst>
                         <a:ext uri="{28A0092B-C50C-407E-A947-70E740481C1C}">
-                          <a14:useLocalDpi xmlns:a14="http://schemas.microsoft.com/office/drawing/2010/main" xmlns:wps="http://schemas.microsoft.com/office/word/2010/wordprocessingShape" xmlns:wpi="http://schemas.microsoft.com/office/word/2010/wordprocessingInk" xmlns:wpg="http://schemas.microsoft.com/office/word/2010/wordprocessingGroup" xmlns:w15="http://schemas.microsoft.com/office/word/2012/wordml" xmlns:w14="http://schemas.microsoft.com/office/word/2010/wordml" xmlns:w="http://schemas.openxmlformats.org/wordprocessingml/2006/main" xmlns:w10="urn:schemas-microsoft-com:office:word" xmlns:wp14="http://schemas.microsoft.com/office/word/2010/wordprocessingDrawing" xmlns:v="urn:schemas-microsoft-com:vml" xmlns:o="urn:schemas-microsoft-com:office:office" xmlns:mc="http://schemas.openxmlformats.org/markup-compatibility/2006" xmlns:wpc="http://schemas.microsoft.com/office/word/2010/wordprocessingCanvas" xmlns="" val="0"/>
+                          <a14:useLocalDpi xmlns="" xmlns:wpc="http://schemas.microsoft.com/office/word/2010/wordprocessingCanvas" xmlns:mc="http://schemas.openxmlformats.org/markup-compatibility/2006" xmlns:o="urn:schemas-microsoft-com:office:office" xmlns:v="urn:schemas-microsoft-com:vml" xmlns:wp14="http://schemas.microsoft.com/office/word/2010/wordprocessingDrawing" xmlns:w10="urn:schemas-microsoft-com:office:word" xmlns:w="http://schemas.openxmlformats.org/wordprocessingml/2006/main" xmlns:w14="http://schemas.microsoft.com/office/word/2010/wordml" xmlns:w15="http://schemas.microsoft.com/office/word/2012/wordml" xmlns:wpg="http://schemas.microsoft.com/office/word/2010/wordprocessingGroup" xmlns:wpi="http://schemas.microsoft.com/office/word/2010/wordprocessingInk" xmlns:wps="http://schemas.microsoft.com/office/word/2010/wordprocessingShape" xmlns:a14="http://schemas.microsoft.com/office/drawing/2010/main" val="0"/>
                         </a:ext>
                       </a:extLst>
                     </a:blip>
@@ -11881,7 +11925,7 @@
                     <a:blip r:embed="rId25">
                       <a:extLst>
                         <a:ext uri="{28A0092B-C50C-407E-A947-70E740481C1C}">
-                          <a14:useLocalDpi xmlns:a14="http://schemas.microsoft.com/office/drawing/2010/main" xmlns:wps="http://schemas.microsoft.com/office/word/2010/wordprocessingShape" xmlns:wpi="http://schemas.microsoft.com/office/word/2010/wordprocessingInk" xmlns:wpg="http://schemas.microsoft.com/office/word/2010/wordprocessingGroup" xmlns:w15="http://schemas.microsoft.com/office/word/2012/wordml" xmlns:w14="http://schemas.microsoft.com/office/word/2010/wordml" xmlns:w="http://schemas.openxmlformats.org/wordprocessingml/2006/main" xmlns:w10="urn:schemas-microsoft-com:office:word" xmlns:wp14="http://schemas.microsoft.com/office/word/2010/wordprocessingDrawing" xmlns:v="urn:schemas-microsoft-com:vml" xmlns:o="urn:schemas-microsoft-com:office:office" xmlns:mc="http://schemas.openxmlformats.org/markup-compatibility/2006" xmlns:wpc="http://schemas.microsoft.com/office/word/2010/wordprocessingCanvas" xmlns="" val="0"/>
+                          <a14:useLocalDpi xmlns="" xmlns:wpc="http://schemas.microsoft.com/office/word/2010/wordprocessingCanvas" xmlns:mc="http://schemas.openxmlformats.org/markup-compatibility/2006" xmlns:o="urn:schemas-microsoft-com:office:office" xmlns:v="urn:schemas-microsoft-com:vml" xmlns:wp14="http://schemas.microsoft.com/office/word/2010/wordprocessingDrawing" xmlns:w10="urn:schemas-microsoft-com:office:word" xmlns:w="http://schemas.openxmlformats.org/wordprocessingml/2006/main" xmlns:w14="http://schemas.microsoft.com/office/word/2010/wordml" xmlns:w15="http://schemas.microsoft.com/office/word/2012/wordml" xmlns:wpg="http://schemas.microsoft.com/office/word/2010/wordprocessingGroup" xmlns:wpi="http://schemas.microsoft.com/office/word/2010/wordprocessingInk" xmlns:wps="http://schemas.microsoft.com/office/word/2010/wordprocessingShape" xmlns:a14="http://schemas.microsoft.com/office/drawing/2010/main" val="0"/>
                         </a:ext>
                       </a:extLst>
                     </a:blip>
@@ -11971,7 +12015,7 @@
                     <a:blip r:embed="rId27">
                       <a:extLst>
                         <a:ext uri="{28A0092B-C50C-407E-A947-70E740481C1C}">
-                          <a14:useLocalDpi xmlns:a14="http://schemas.microsoft.com/office/drawing/2010/main" xmlns:wps="http://schemas.microsoft.com/office/word/2010/wordprocessingShape" xmlns:wpi="http://schemas.microsoft.com/office/word/2010/wordprocessingInk" xmlns:wpg="http://schemas.microsoft.com/office/word/2010/wordprocessingGroup" xmlns:w15="http://schemas.microsoft.com/office/word/2012/wordml" xmlns:w14="http://schemas.microsoft.com/office/word/2010/wordml" xmlns:w="http://schemas.openxmlformats.org/wordprocessingml/2006/main" xmlns:w10="urn:schemas-microsoft-com:office:word" xmlns:wp14="http://schemas.microsoft.com/office/word/2010/wordprocessingDrawing" xmlns:v="urn:schemas-microsoft-com:vml" xmlns:o="urn:schemas-microsoft-com:office:office" xmlns:mc="http://schemas.openxmlformats.org/markup-compatibility/2006" xmlns:wpc="http://schemas.microsoft.com/office/word/2010/wordprocessingCanvas" xmlns="" val="0"/>
+                          <a14:useLocalDpi xmlns="" xmlns:wpc="http://schemas.microsoft.com/office/word/2010/wordprocessingCanvas" xmlns:mc="http://schemas.openxmlformats.org/markup-compatibility/2006" xmlns:o="urn:schemas-microsoft-com:office:office" xmlns:v="urn:schemas-microsoft-com:vml" xmlns:wp14="http://schemas.microsoft.com/office/word/2010/wordprocessingDrawing" xmlns:w10="urn:schemas-microsoft-com:office:word" xmlns:w="http://schemas.openxmlformats.org/wordprocessingml/2006/main" xmlns:w14="http://schemas.microsoft.com/office/word/2010/wordml" xmlns:w15="http://schemas.microsoft.com/office/word/2012/wordml" xmlns:wpg="http://schemas.microsoft.com/office/word/2010/wordprocessingGroup" xmlns:wpi="http://schemas.microsoft.com/office/word/2010/wordprocessingInk" xmlns:wps="http://schemas.microsoft.com/office/word/2010/wordprocessingShape" xmlns:a14="http://schemas.microsoft.com/office/drawing/2010/main" val="0"/>
                         </a:ext>
                       </a:extLst>
                     </a:blip>
@@ -12597,7 +12641,7 @@
                     <a:blip r:embed="rId29">
                       <a:extLst>
                         <a:ext uri="{28A0092B-C50C-407E-A947-70E740481C1C}">
-                          <a14:useLocalDpi xmlns:a14="http://schemas.microsoft.com/office/drawing/2010/main" xmlns:wps="http://schemas.microsoft.com/office/word/2010/wordprocessingShape" xmlns:wpi="http://schemas.microsoft.com/office/word/2010/wordprocessingInk" xmlns:wpg="http://schemas.microsoft.com/office/word/2010/wordprocessingGroup" xmlns:w15="http://schemas.microsoft.com/office/word/2012/wordml" xmlns:w14="http://schemas.microsoft.com/office/word/2010/wordml" xmlns:w="http://schemas.openxmlformats.org/wordprocessingml/2006/main" xmlns:w10="urn:schemas-microsoft-com:office:word" xmlns:wp14="http://schemas.microsoft.com/office/word/2010/wordprocessingDrawing" xmlns:v="urn:schemas-microsoft-com:vml" xmlns:o="urn:schemas-microsoft-com:office:office" xmlns:mc="http://schemas.openxmlformats.org/markup-compatibility/2006" xmlns:wpc="http://schemas.microsoft.com/office/word/2010/wordprocessingCanvas" xmlns="" val="0"/>
+                          <a14:useLocalDpi xmlns="" xmlns:wpc="http://schemas.microsoft.com/office/word/2010/wordprocessingCanvas" xmlns:mc="http://schemas.openxmlformats.org/markup-compatibility/2006" xmlns:o="urn:schemas-microsoft-com:office:office" xmlns:v="urn:schemas-microsoft-com:vml" xmlns:wp14="http://schemas.microsoft.com/office/word/2010/wordprocessingDrawing" xmlns:w10="urn:schemas-microsoft-com:office:word" xmlns:w="http://schemas.openxmlformats.org/wordprocessingml/2006/main" xmlns:w14="http://schemas.microsoft.com/office/word/2010/wordml" xmlns:w15="http://schemas.microsoft.com/office/word/2012/wordml" xmlns:wpg="http://schemas.microsoft.com/office/word/2010/wordprocessingGroup" xmlns:wpi="http://schemas.microsoft.com/office/word/2010/wordprocessingInk" xmlns:wps="http://schemas.microsoft.com/office/word/2010/wordprocessingShape" xmlns:a14="http://schemas.microsoft.com/office/drawing/2010/main" val="0"/>
                         </a:ext>
                       </a:extLst>
                     </a:blip>
@@ -13530,7 +13574,7 @@
                     <a:blip r:embed="rId33">
                       <a:extLst>
                         <a:ext uri="{28A0092B-C50C-407E-A947-70E740481C1C}">
-                          <a14:useLocalDpi xmlns:a14="http://schemas.microsoft.com/office/drawing/2010/main" xmlns:wps="http://schemas.microsoft.com/office/word/2010/wordprocessingShape" xmlns:wpi="http://schemas.microsoft.com/office/word/2010/wordprocessingInk" xmlns:wpg="http://schemas.microsoft.com/office/word/2010/wordprocessingGroup" xmlns:w15="http://schemas.microsoft.com/office/word/2012/wordml" xmlns:w14="http://schemas.microsoft.com/office/word/2010/wordml" xmlns:w="http://schemas.openxmlformats.org/wordprocessingml/2006/main" xmlns:w10="urn:schemas-microsoft-com:office:word" xmlns:wp14="http://schemas.microsoft.com/office/word/2010/wordprocessingDrawing" xmlns:v="urn:schemas-microsoft-com:vml" xmlns:o="urn:schemas-microsoft-com:office:office" xmlns:mc="http://schemas.openxmlformats.org/markup-compatibility/2006" xmlns:wpc="http://schemas.microsoft.com/office/word/2010/wordprocessingCanvas" xmlns="" val="0"/>
+                          <a14:useLocalDpi xmlns="" xmlns:wpc="http://schemas.microsoft.com/office/word/2010/wordprocessingCanvas" xmlns:mc="http://schemas.openxmlformats.org/markup-compatibility/2006" xmlns:o="urn:schemas-microsoft-com:office:office" xmlns:v="urn:schemas-microsoft-com:vml" xmlns:wp14="http://schemas.microsoft.com/office/word/2010/wordprocessingDrawing" xmlns:w10="urn:schemas-microsoft-com:office:word" xmlns:w="http://schemas.openxmlformats.org/wordprocessingml/2006/main" xmlns:w14="http://schemas.microsoft.com/office/word/2010/wordml" xmlns:w15="http://schemas.microsoft.com/office/word/2012/wordml" xmlns:wpg="http://schemas.microsoft.com/office/word/2010/wordprocessingGroup" xmlns:wpi="http://schemas.microsoft.com/office/word/2010/wordprocessingInk" xmlns:wps="http://schemas.microsoft.com/office/word/2010/wordprocessingShape" xmlns:a14="http://schemas.microsoft.com/office/drawing/2010/main" val="0"/>
                         </a:ext>
                       </a:extLst>
                     </a:blip>
@@ -13665,7 +13709,7 @@
                     <a:blip r:embed="rId34">
                       <a:extLst>
                         <a:ext uri="{28A0092B-C50C-407E-A947-70E740481C1C}">
-                          <a14:useLocalDpi xmlns:a14="http://schemas.microsoft.com/office/drawing/2010/main" xmlns:wps="http://schemas.microsoft.com/office/word/2010/wordprocessingShape" xmlns:wpi="http://schemas.microsoft.com/office/word/2010/wordprocessingInk" xmlns:wpg="http://schemas.microsoft.com/office/word/2010/wordprocessingGroup" xmlns:w15="http://schemas.microsoft.com/office/word/2012/wordml" xmlns:w14="http://schemas.microsoft.com/office/word/2010/wordml" xmlns:w="http://schemas.openxmlformats.org/wordprocessingml/2006/main" xmlns:w10="urn:schemas-microsoft-com:office:word" xmlns:wp14="http://schemas.microsoft.com/office/word/2010/wordprocessingDrawing" xmlns:v="urn:schemas-microsoft-com:vml" xmlns:o="urn:schemas-microsoft-com:office:office" xmlns:mc="http://schemas.openxmlformats.org/markup-compatibility/2006" xmlns:wpc="http://schemas.microsoft.com/office/word/2010/wordprocessingCanvas" xmlns="" val="0"/>
+                          <a14:useLocalDpi xmlns="" xmlns:wpc="http://schemas.microsoft.com/office/word/2010/wordprocessingCanvas" xmlns:mc="http://schemas.openxmlformats.org/markup-compatibility/2006" xmlns:o="urn:schemas-microsoft-com:office:office" xmlns:v="urn:schemas-microsoft-com:vml" xmlns:wp14="http://schemas.microsoft.com/office/word/2010/wordprocessingDrawing" xmlns:w10="urn:schemas-microsoft-com:office:word" xmlns:w="http://schemas.openxmlformats.org/wordprocessingml/2006/main" xmlns:w14="http://schemas.microsoft.com/office/word/2010/wordml" xmlns:w15="http://schemas.microsoft.com/office/word/2012/wordml" xmlns:wpg="http://schemas.microsoft.com/office/word/2010/wordprocessingGroup" xmlns:wpi="http://schemas.microsoft.com/office/word/2010/wordprocessingInk" xmlns:wps="http://schemas.microsoft.com/office/word/2010/wordprocessingShape" xmlns:a14="http://schemas.microsoft.com/office/drawing/2010/main" val="0"/>
                         </a:ext>
                       </a:extLst>
                     </a:blip>
@@ -14003,7 +14047,7 @@
                     <a:blip r:embed="rId35">
                       <a:extLst>
                         <a:ext uri="{28A0092B-C50C-407E-A947-70E740481C1C}">
-                          <a14:useLocalDpi xmlns:a14="http://schemas.microsoft.com/office/drawing/2010/main" xmlns:wps="http://schemas.microsoft.com/office/word/2010/wordprocessingShape" xmlns:wpi="http://schemas.microsoft.com/office/word/2010/wordprocessingInk" xmlns:wpg="http://schemas.microsoft.com/office/word/2010/wordprocessingGroup" xmlns:w15="http://schemas.microsoft.com/office/word/2012/wordml" xmlns:w14="http://schemas.microsoft.com/office/word/2010/wordml" xmlns:w="http://schemas.openxmlformats.org/wordprocessingml/2006/main" xmlns:w10="urn:schemas-microsoft-com:office:word" xmlns:wp14="http://schemas.microsoft.com/office/word/2010/wordprocessingDrawing" xmlns:v="urn:schemas-microsoft-com:vml" xmlns:o="urn:schemas-microsoft-com:office:office" xmlns:mc="http://schemas.openxmlformats.org/markup-compatibility/2006" xmlns:wpc="http://schemas.microsoft.com/office/word/2010/wordprocessingCanvas" xmlns="" val="0"/>
+                          <a14:useLocalDpi xmlns="" xmlns:wpc="http://schemas.microsoft.com/office/word/2010/wordprocessingCanvas" xmlns:mc="http://schemas.openxmlformats.org/markup-compatibility/2006" xmlns:o="urn:schemas-microsoft-com:office:office" xmlns:v="urn:schemas-microsoft-com:vml" xmlns:wp14="http://schemas.microsoft.com/office/word/2010/wordprocessingDrawing" xmlns:w10="urn:schemas-microsoft-com:office:word" xmlns:w="http://schemas.openxmlformats.org/wordprocessingml/2006/main" xmlns:w14="http://schemas.microsoft.com/office/word/2010/wordml" xmlns:w15="http://schemas.microsoft.com/office/word/2012/wordml" xmlns:wpg="http://schemas.microsoft.com/office/word/2010/wordprocessingGroup" xmlns:wpi="http://schemas.microsoft.com/office/word/2010/wordprocessingInk" xmlns:wps="http://schemas.microsoft.com/office/word/2010/wordprocessingShape" xmlns:a14="http://schemas.microsoft.com/office/drawing/2010/main" val="0"/>
                         </a:ext>
                       </a:extLst>
                     </a:blip>
@@ -14356,7 +14400,7 @@
                     <a:blip r:embed="rId37">
                       <a:extLst>
                         <a:ext uri="{28A0092B-C50C-407E-A947-70E740481C1C}">
-                          <a14:useLocalDpi xmlns:a14="http://schemas.microsoft.com/office/drawing/2010/main" xmlns:wps="http://schemas.microsoft.com/office/word/2010/wordprocessingShape" xmlns:wpi="http://schemas.microsoft.com/office/word/2010/wordprocessingInk" xmlns:wpg="http://schemas.microsoft.com/office/word/2010/wordprocessingGroup" xmlns:w15="http://schemas.microsoft.com/office/word/2012/wordml" xmlns:w14="http://schemas.microsoft.com/office/word/2010/wordml" xmlns:w="http://schemas.openxmlformats.org/wordprocessingml/2006/main" xmlns:w10="urn:schemas-microsoft-com:office:word" xmlns:wp14="http://schemas.microsoft.com/office/word/2010/wordprocessingDrawing" xmlns:v="urn:schemas-microsoft-com:vml" xmlns:o="urn:schemas-microsoft-com:office:office" xmlns:mc="http://schemas.openxmlformats.org/markup-compatibility/2006" xmlns:wpc="http://schemas.microsoft.com/office/word/2010/wordprocessingCanvas" xmlns="" val="0"/>
+                          <a14:useLocalDpi xmlns="" xmlns:wpc="http://schemas.microsoft.com/office/word/2010/wordprocessingCanvas" xmlns:mc="http://schemas.openxmlformats.org/markup-compatibility/2006" xmlns:o="urn:schemas-microsoft-com:office:office" xmlns:v="urn:schemas-microsoft-com:vml" xmlns:wp14="http://schemas.microsoft.com/office/word/2010/wordprocessingDrawing" xmlns:w10="urn:schemas-microsoft-com:office:word" xmlns:w="http://schemas.openxmlformats.org/wordprocessingml/2006/main" xmlns:w14="http://schemas.microsoft.com/office/word/2010/wordml" xmlns:w15="http://schemas.microsoft.com/office/word/2012/wordml" xmlns:wpg="http://schemas.microsoft.com/office/word/2010/wordprocessingGroup" xmlns:wpi="http://schemas.microsoft.com/office/word/2010/wordprocessingInk" xmlns:wps="http://schemas.microsoft.com/office/word/2010/wordprocessingShape" xmlns:a14="http://schemas.microsoft.com/office/drawing/2010/main" val="0"/>
                         </a:ext>
                       </a:extLst>
                     </a:blip>

</xml_diff>